<commit_message>
Oct 1, 2025 updates
</commit_message>
<xml_diff>
--- a/data_visualization_2/data_visualization_2.docx
+++ b/data_visualization_2/data_visualization_2.docx
@@ -7,19 +7,7 @@
         <w:pStyle w:val="Title"/>
       </w:pPr>
       <w:r>
-        <w:t xml:space="preserve">Data</w:t>
-      </w:r>
-      <w:r>
-        <w:t xml:space="preserve"> </w:t>
-      </w:r>
-      <w:r>
-        <w:t xml:space="preserve">Visualization</w:t>
-      </w:r>
-      <w:r>
-        <w:t xml:space="preserve"> </w:t>
-      </w:r>
-      <w:r>
-        <w:t xml:space="preserve">2</w:t>
+        <w:t xml:space="preserve">Data Visualization 2</w:t>
       </w:r>
     </w:p>
     <w:p>
@@ -27,13 +15,7 @@
         <w:pStyle w:val="Author"/>
       </w:pPr>
       <w:r>
-        <w:t xml:space="preserve">Ryan</w:t>
-      </w:r>
-      <w:r>
-        <w:t xml:space="preserve"> </w:t>
-      </w:r>
-      <w:r>
-        <w:t xml:space="preserve">Womack</w:t>
+        <w:t xml:space="preserve">Ryan Womack</w:t>
       </w:r>
     </w:p>
     <w:p>
@@ -41,7 +23,7 @@
         <w:pStyle w:val="Date"/>
       </w:pPr>
       <w:r>
-        <w:t xml:space="preserve">2024-10-03</w:t>
+        <w:t xml:space="preserve">2025-10-01</w:t>
       </w:r>
     </w:p>
     <w:p>
@@ -49,7 +31,7 @@
         <w:pStyle w:val="FirstParagraph"/>
       </w:pPr>
       <w:r>
-        <w:t xml:space="preserve">Copyright Ryan Womack, 2024. This work is licensed under</w:t>
+        <w:t xml:space="preserve">Copyright Ryan Womack, 2025. This work is licensed under</w:t>
       </w:r>
       <w:r>
         <w:t xml:space="preserve"> </w:t>
@@ -652,7 +634,7 @@
         <w:rPr>
           <w:rStyle w:val="VerbatimChar"/>
         </w:rPr>
-        <w:t xml:space="preserve">✔ forcats   1.0.0     ✔ stringr   1.5.1</w:t>
+        <w:t xml:space="preserve">✔ forcats   1.0.1     ✔ stringr   1.5.2</w:t>
       </w:r>
       <w:r>
         <w:br/>
@@ -661,7 +643,7 @@
         <w:rPr>
           <w:rStyle w:val="VerbatimChar"/>
         </w:rPr>
-        <w:t xml:space="preserve">✔ ggplot2   3.5.1     ✔ tibble    3.2.1</w:t>
+        <w:t xml:space="preserve">✔ ggplot2   4.0.0     ✔ tibble    3.3.0</w:t>
       </w:r>
       <w:r>
         <w:br/>
@@ -670,7 +652,7 @@
         <w:rPr>
           <w:rStyle w:val="VerbatimChar"/>
         </w:rPr>
-        <w:t xml:space="preserve">✔ lubridate 1.9.3     ✔ tidyr     1.3.1</w:t>
+        <w:t xml:space="preserve">✔ lubridate 1.9.4     ✔ tidyr     1.3.1</w:t>
       </w:r>
       <w:r>
         <w:br/>
@@ -679,7 +661,7 @@
         <w:rPr>
           <w:rStyle w:val="VerbatimChar"/>
         </w:rPr>
-        <w:t xml:space="preserve">✔ purrr     1.0.2     </w:t>
+        <w:t xml:space="preserve">✔ purrr     1.1.0     </w:t>
       </w:r>
       <w:r>
         <w:br/>
@@ -689,6 +671,15 @@
           <w:rStyle w:val="VerbatimChar"/>
         </w:rPr>
         <w:t xml:space="preserve">── Conflicts ────────────────────────────────────────── tidyverse_conflicts() ──</w:t>
+      </w:r>
+      <w:r>
+        <w:br/>
+      </w:r>
+      <w:r>
+        <w:rPr>
+          <w:rStyle w:val="VerbatimChar"/>
+        </w:rPr>
+        <w:t xml:space="preserve">✖ purrr::%||%()   masks base::%||%()</w:t>
       </w:r>
       <w:r>
         <w:br/>
@@ -860,13 +851,7 @@
         <w:t xml:space="preserve"> </w:t>
       </w:r>
       <w:r>
-        <w:t xml:space="preserve">“</w:t>
-      </w:r>
-      <w:r>
-        <w:t xml:space="preserve">sliderInput</w:t>
-      </w:r>
-      <w:r>
-        <w:t xml:space="preserve">”</w:t>
+        <w:t xml:space="preserve">“sliderInput”</w:t>
       </w:r>
       <w:r>
         <w:t xml:space="preserve">) and allow us to quickly build interactivity via these building blocks.</w:t>
@@ -907,13 +892,7 @@
         <w:t xml:space="preserve"> </w:t>
       </w:r>
       <w:r>
-        <w:t xml:space="preserve">“</w:t>
-      </w:r>
-      <w:r>
-        <w:t xml:space="preserve">input</w:t>
-      </w:r>
-      <w:r>
-        <w:t xml:space="preserve">”</w:t>
+        <w:t xml:space="preserve">“input”</w:t>
       </w:r>
       <w:r>
         <w:t xml:space="preserve"> </w:t>
@@ -925,13 +904,7 @@
         <w:t xml:space="preserve"> </w:t>
       </w:r>
       <w:r>
-        <w:t xml:space="preserve">“</w:t>
-      </w:r>
-      <w:r>
-        <w:t xml:space="preserve">output</w:t>
-      </w:r>
-      <w:r>
-        <w:t xml:space="preserve">”</w:t>
+        <w:t xml:space="preserve">“output”</w:t>
       </w:r>
       <w:r>
         <w:t xml:space="preserve"> </w:t>
@@ -2262,7 +2235,115 @@
         <w:rPr>
           <w:rStyle w:val="VerbatimChar"/>
         </w:rPr>
-        <w:t xml:space="preserve">&lt;srcref: file "" chars 2:1 to 20:1&gt;</w:t>
+        <w:t xml:space="preserve">function (input, output, session) </w:t>
+      </w:r>
+      <w:r>
+        <w:br/>
+      </w:r>
+      <w:r>
+        <w:rPr>
+          <w:rStyle w:val="VerbatimChar"/>
+        </w:rPr>
+        <w:t xml:space="preserve">{</w:t>
+      </w:r>
+      <w:r>
+        <w:br/>
+      </w:r>
+      <w:r>
+        <w:rPr>
+          <w:rStyle w:val="VerbatimChar"/>
+        </w:rPr>
+        <w:t xml:space="preserve">    my_input &lt;- reactive(input$bins)</w:t>
+      </w:r>
+      <w:r>
+        <w:br/>
+      </w:r>
+      <w:r>
+        <w:rPr>
+          <w:rStyle w:val="VerbatimChar"/>
+        </w:rPr>
+        <w:t xml:space="preserve">    output$distPlot &lt;- renderPlot({</w:t>
+      </w:r>
+      <w:r>
+        <w:br/>
+      </w:r>
+      <w:r>
+        <w:rPr>
+          <w:rStyle w:val="VerbatimChar"/>
+        </w:rPr>
+        <w:t xml:space="preserve">        x &lt;- faithful[, 2]</w:t>
+      </w:r>
+      <w:r>
+        <w:br/>
+      </w:r>
+      <w:r>
+        <w:rPr>
+          <w:rStyle w:val="VerbatimChar"/>
+        </w:rPr>
+        <w:t xml:space="preserve">        bins &lt;- seq(min(x), max(x), length.out = my_input() + </w:t>
+      </w:r>
+      <w:r>
+        <w:br/>
+      </w:r>
+      <w:r>
+        <w:rPr>
+          <w:rStyle w:val="VerbatimChar"/>
+        </w:rPr>
+        <w:t xml:space="preserve">            1)</w:t>
+      </w:r>
+      <w:r>
+        <w:br/>
+      </w:r>
+      <w:r>
+        <w:rPr>
+          <w:rStyle w:val="VerbatimChar"/>
+        </w:rPr>
+        <w:t xml:space="preserve">        hist(x, breaks = bins, col = "darkgray", border = "white", </w:t>
+      </w:r>
+      <w:r>
+        <w:br/>
+      </w:r>
+      <w:r>
+        <w:rPr>
+          <w:rStyle w:val="VerbatimChar"/>
+        </w:rPr>
+        <w:t xml:space="preserve">            xlab = "Waiting time to next eruption (in mins)", </w:t>
+      </w:r>
+      <w:r>
+        <w:br/>
+      </w:r>
+      <w:r>
+        <w:rPr>
+          <w:rStyle w:val="VerbatimChar"/>
+        </w:rPr>
+        <w:t xml:space="preserve">            main = "Histogram of waiting times", ylab = paste(my_input(), </w:t>
+      </w:r>
+      <w:r>
+        <w:br/>
+      </w:r>
+      <w:r>
+        <w:rPr>
+          <w:rStyle w:val="VerbatimChar"/>
+        </w:rPr>
+        <w:t xml:space="preserve">                " bins"))</w:t>
+      </w:r>
+      <w:r>
+        <w:br/>
+      </w:r>
+      <w:r>
+        <w:rPr>
+          <w:rStyle w:val="VerbatimChar"/>
+        </w:rPr>
+        <w:t xml:space="preserve">    })</w:t>
+      </w:r>
+      <w:r>
+        <w:br/>
+      </w:r>
+      <w:r>
+        <w:rPr>
+          <w:rStyle w:val="VerbatimChar"/>
+        </w:rPr>
+        <w:t xml:space="preserve">}</w:t>
       </w:r>
     </w:p>
     <w:p>
@@ -2861,13 +2942,7 @@
         <w:t xml:space="preserve"> </w:t>
       </w:r>
       <w:r>
-        <w:t xml:space="preserve">“</w:t>
-      </w:r>
-      <w:r>
-        <w:t xml:space="preserve">Droplet</w:t>
-      </w:r>
-      <w:r>
-        <w:t xml:space="preserve">”</w:t>
+        <w:t xml:space="preserve">“Droplet”</w:t>
       </w:r>
       <w:r>
         <w:t xml:space="preserve">, which in DigitalOcean’s lingo is a self-contained server instance. You should be familiar with the basics of Linux and the command line to manage these steps.</w:t>
@@ -3338,7 +3413,11 @@
     <w:bookmarkEnd w:id="81"/>
     <w:bookmarkEnd w:id="82"/>
     <w:bookmarkEnd w:id="83"/>
-    <w:sectPr/>
+    <w:sectPr>
+      <w:footnotePr>
+        <w:numRestart w:val="eachSect"/>
+      </w:footnotePr>
+    </w:sectPr>
   </w:body>
 </w:document>
 </file>
@@ -3740,8 +3819,6 @@
     </w:pPr>
     <w:rPr>
       <w:rFonts w:asciiTheme="majorHAnsi" w:cstheme="majorBidi" w:eastAsiaTheme="majorEastAsia" w:hAnsiTheme="majorHAnsi"/>
-      <w:spacing w:val="-10"/>
-      <w:kern w:val="28"/>
       <w:sz w:val="56"/>
       <w:szCs w:val="56"/>
     </w:rPr>
@@ -3754,15 +3831,13 @@
     <w:rsid w:val="00A10FD9"/>
     <w:rPr>
       <w:rFonts w:asciiTheme="majorHAnsi" w:cstheme="majorBidi" w:eastAsiaTheme="majorEastAsia" w:hAnsiTheme="majorHAnsi"/>
-      <w:spacing w:val="-10"/>
-      <w:kern w:val="28"/>
       <w:sz w:val="56"/>
       <w:szCs w:val="56"/>
     </w:rPr>
   </w:style>
   <w:style w:styleId="Subtitle" w:type="paragraph">
     <w:name w:val="Subtitle"/>
-    <w:basedOn w:val="Normal"/>
+    <w:basedOn w:val="Title"/>
     <w:next w:val="BodyText"/>
     <w:link w:val="SubtitleChar"/>
     <w:uiPriority w:val="11"/>
@@ -3775,7 +3850,6 @@
     </w:pPr>
     <w:rPr>
       <w:rFonts w:cstheme="majorBidi" w:eastAsiaTheme="majorEastAsia"/>
-      <w:color w:themeColor="text1" w:themeTint="A6" w:val="595959"/>
       <w:spacing w:val="15"/>
       <w:sz w:val="28"/>
       <w:szCs w:val="28"/>
@@ -3797,23 +3871,31 @@
   </w:style>
   <w:style w:customStyle="1" w:styleId="Author" w:type="paragraph">
     <w:name w:val="Author"/>
+    <w:basedOn w:val="Title"/>
     <w:next w:val="BodyText"/>
     <w:qFormat/>
     <w:pPr>
       <w:keepNext/>
       <w:keepLines/>
-      <w:jc w:val="center"/>
     </w:pPr>
+    <w:rPr>
+      <w:sz w:val="24"/>
+      <w:szCs w:val="24"/>
+    </w:rPr>
   </w:style>
   <w:style w:styleId="Date" w:type="paragraph">
     <w:name w:val="Date"/>
+    <w:basedOn w:val="Title"/>
     <w:next w:val="BodyText"/>
     <w:qFormat/>
     <w:pPr>
       <w:keepNext/>
       <w:keepLines/>
-      <w:jc w:val="center"/>
     </w:pPr>
+    <w:rPr>
+      <w:sz w:val="24"/>
+      <w:szCs w:val="24"/>
+    </w:rPr>
   </w:style>
   <w:style w:customStyle="1" w:styleId="AbstractTitle" w:type="paragraph">
     <w:name w:val="Abstract Title"/>
@@ -3828,7 +3910,6 @@
     </w:pPr>
     <w:rPr>
       <w:b/>
-      <w:color w:val="345A8A"/>
       <w:sz w:val="20"/>
       <w:szCs w:val="20"/>
     </w:rPr>

</xml_diff>